<commit_message>
Add informational interviews document
</commit_message>
<xml_diff>
--- a/Networking/Meetup_Project.docx
+++ b/Networking/Meetup_Project.docx
@@ -4,34 +4,13 @@
   <w:body>
     <w:p>
       <w:r>
-        <w:t xml:space="preserve">I </w:t>
-      </w:r>
-      <w:r>
-        <w:t>have attended</w:t>
-      </w:r>
-      <w:r>
-        <w:t xml:space="preserve"> the </w:t>
-      </w:r>
-      <w:r>
-        <w:t>meetup</w:t>
-      </w:r>
-      <w:r>
-        <w:t xml:space="preserve"> "</w:t>
+        <w:t>I have attended the meetup "</w:t>
       </w:r>
       <w:r>
         <w:t>Data Science &amp; Machine Learning Collaborative Learning Group</w:t>
       </w:r>
       <w:r>
-        <w:t xml:space="preserve"> </w:t>
-      </w:r>
-      <w:r>
-        <w:t>"</w:t>
-      </w:r>
-      <w:r>
-        <w:t xml:space="preserve"> for the past several months.</w:t>
-      </w:r>
-      <w:r>
-        <w:t xml:space="preserve"> Here is the link to the event: </w:t>
+        <w:t xml:space="preserve"> " for the past several months. Here is the link to the event: </w:t>
       </w:r>
       <w:hyperlink r:id="rId5" w:history="1">
         <w:r>
@@ -282,7 +261,31 @@
           <w:rPr>
             <w:rStyle w:val="Hyperlink"/>
           </w:rPr>
-          <w:t>https://github.com/matthewshawnkehoe/Thinkful/blob/main/chapter11_part01.ipynb</w:t>
+          <w:t>https://github.com/matthews</w:t>
+        </w:r>
+        <w:r>
+          <w:rPr>
+            <w:rStyle w:val="Hyperlink"/>
+          </w:rPr>
+          <w:t>h</w:t>
+        </w:r>
+        <w:r>
+          <w:rPr>
+            <w:rStyle w:val="Hyperlink"/>
+          </w:rPr>
+          <w:t>awnkehoe/Thinkful/blob/main</w:t>
+        </w:r>
+        <w:r>
+          <w:rPr>
+            <w:rStyle w:val="Hyperlink"/>
+          </w:rPr>
+          <w:t>/Transformer Notebooks/</w:t>
+        </w:r>
+        <w:r>
+          <w:rPr>
+            <w:rStyle w:val="Hyperlink"/>
+          </w:rPr>
+          <w:t>chapter11_part01.ipynb</w:t>
         </w:r>
       </w:hyperlink>
     </w:p>
@@ -299,7 +302,19 @@
           <w:rPr>
             <w:rStyle w:val="Hyperlink"/>
           </w:rPr>
-          <w:t>https://github.com/matthewshawnkehoe/Thinkful/blob/main/chapter11_part02_sequence-models.ipynb</w:t>
+          <w:t>https://github.com/matthewshawnkehoe/Thinkful/blob/main</w:t>
+        </w:r>
+        <w:r>
+          <w:rPr>
+            <w:rStyle w:val="Hyperlink"/>
+          </w:rPr>
+          <w:t>/Transformer Notebooks/</w:t>
+        </w:r>
+        <w:r>
+          <w:rPr>
+            <w:rStyle w:val="Hyperlink"/>
+          </w:rPr>
+          <w:t>chapter11_part02_sequence-models.ipynb</w:t>
         </w:r>
       </w:hyperlink>
     </w:p>
@@ -316,7 +331,19 @@
           <w:rPr>
             <w:rStyle w:val="Hyperlink"/>
           </w:rPr>
-          <w:t>https://github.com/matthewshawnkehoe/Thinkful/blob/main/chapter11_part03_transformer.ipynb</w:t>
+          <w:t>https://github.com/matthewshawnkehoe/Thinkful/blob/main</w:t>
+        </w:r>
+        <w:r>
+          <w:rPr>
+            <w:rStyle w:val="Hyperlink"/>
+          </w:rPr>
+          <w:t>/Transformer Notebooks/</w:t>
+        </w:r>
+        <w:r>
+          <w:rPr>
+            <w:rStyle w:val="Hyperlink"/>
+          </w:rPr>
+          <w:t>chapter11_part03_transformer.ipynb</w:t>
         </w:r>
       </w:hyperlink>
     </w:p>
@@ -333,7 +360,19 @@
           <w:rPr>
             <w:rStyle w:val="Hyperlink"/>
           </w:rPr>
-          <w:t>https://github.com/matthewshawnkehoe/Thinkful/blob/main/chapter11_transformers.ipynb</w:t>
+          <w:t>https://github.com/matthewshawnkehoe/Thinkful/blob/main</w:t>
+        </w:r>
+        <w:r>
+          <w:rPr>
+            <w:rStyle w:val="Hyperlink"/>
+          </w:rPr>
+          <w:t>/Transformer Notebooks/</w:t>
+        </w:r>
+        <w:r>
+          <w:rPr>
+            <w:rStyle w:val="Hyperlink"/>
+          </w:rPr>
+          <w:t>chapter11_transformers.ipynb</w:t>
         </w:r>
       </w:hyperlink>
     </w:p>
@@ -1302,6 +1341,18 @@
       <w:contextualSpacing/>
     </w:pPr>
   </w:style>
+  <w:style w:type="character" w:styleId="FollowedHyperlink">
+    <w:name w:val="FollowedHyperlink"/>
+    <w:basedOn w:val="DefaultParagraphFont"/>
+    <w:uiPriority w:val="99"/>
+    <w:semiHidden/>
+    <w:unhideWhenUsed/>
+    <w:rsid w:val="00CF070D"/>
+    <w:rPr>
+      <w:color w:val="954F72" w:themeColor="followedHyperlink"/>
+      <w:u w:val="single"/>
+    </w:rPr>
+  </w:style>
 </w:styles>
 </file>
 

</xml_diff>